<commit_message>
Finished moving tuesday may 14 daily coding journal to correct directory
</commit_message>
<xml_diff>
--- a/May 2019/Tuesday May 14th, 2019 Daily Coding Journal.docx
+++ b/May 2019/Tuesday May 14th, 2019 Daily Coding Journal.docx
@@ -15317,6 +15317,1544 @@
         <w:ind w:left="0" w:right="0" w:firstLine="0"/>
         <w:jc w:val="left"/>
         <w:rPr>
+          <w:u w:color="000000"/>
+          <w:shd w:val="clear" w:color="auto" w:fill="ffffff"/>
+          <w:rtl w:val="0"/>
+          <w:lang w:val="en-US"/>
+        </w:rPr>
+      </w:pPr>
+      <w:r>
+        <w:rPr>
+          <w:u w:color="000000"/>
+          <w:shd w:val="clear" w:color="auto" w:fill="ffffff"/>
+          <w:rtl w:val="0"/>
+          <w:lang w:val="en-US"/>
+        </w:rPr>
+        <w:t xml:space="preserve">20:02 </w:t>
+      </w:r>
+      <w:r>
+        <w:rPr>
+          <w:u w:color="000000"/>
+          <w:shd w:val="clear" w:color="auto" w:fill="ffffff"/>
+          <w:rtl w:val="0"/>
+          <w:lang w:val="en-US"/>
+        </w:rPr>
+        <w:t xml:space="preserve">— </w:t>
+      </w:r>
+      <w:r>
+        <w:rPr>
+          <w:u w:color="000000"/>
+          <w:shd w:val="clear" w:color="auto" w:fill="ffffff"/>
+          <w:rtl w:val="0"/>
+          <w:lang w:val="en-US"/>
+        </w:rPr>
+        <w:t>I</w:t>
+      </w:r>
+      <w:r>
+        <w:rPr>
+          <w:u w:color="000000"/>
+          <w:shd w:val="clear" w:color="auto" w:fill="ffffff"/>
+          <w:rtl w:val="0"/>
+          <w:lang w:val="en-US"/>
+        </w:rPr>
+        <w:t>’</w:t>
+      </w:r>
+      <w:r>
+        <w:rPr>
+          <w:u w:color="000000"/>
+          <w:shd w:val="clear" w:color="auto" w:fill="ffffff"/>
+          <w:rtl w:val="0"/>
+          <w:lang w:val="en-US"/>
+        </w:rPr>
+        <w:t xml:space="preserve">m back. </w:t>
+      </w:r>
+    </w:p>
+    <w:p>
+      <w:pPr>
+        <w:pStyle w:val="Default"/>
+        <w:bidi w:val="0"/>
+        <w:spacing w:line="480" w:lineRule="auto"/>
+        <w:ind w:left="0" w:right="0" w:firstLine="0"/>
+        <w:jc w:val="left"/>
+        <w:rPr>
+          <w:u w:color="000000"/>
+          <w:shd w:val="clear" w:color="auto" w:fill="ffffff"/>
+          <w:rtl w:val="0"/>
+          <w:lang w:val="en-US"/>
+        </w:rPr>
+      </w:pPr>
+    </w:p>
+    <w:p>
+      <w:pPr>
+        <w:pStyle w:val="Default"/>
+        <w:bidi w:val="0"/>
+        <w:spacing w:line="480" w:lineRule="auto"/>
+        <w:ind w:left="0" w:right="0" w:firstLine="0"/>
+        <w:jc w:val="left"/>
+        <w:rPr>
+          <w:u w:color="000000"/>
+          <w:shd w:val="clear" w:color="auto" w:fill="ffffff"/>
+          <w:rtl w:val="0"/>
+          <w:lang w:val="en-US"/>
+        </w:rPr>
+      </w:pPr>
+      <w:r>
+        <w:rPr>
+          <w:u w:color="000000"/>
+          <w:shd w:val="clear" w:color="auto" w:fill="ffffff"/>
+          <w:rtl w:val="0"/>
+          <w:lang w:val="en-US"/>
+        </w:rPr>
+        <w:t xml:space="preserve">20:14 </w:t>
+      </w:r>
+      <w:r>
+        <w:rPr>
+          <w:u w:color="000000"/>
+          <w:shd w:val="clear" w:color="auto" w:fill="ffffff"/>
+          <w:rtl w:val="0"/>
+          <w:lang w:val="en-US"/>
+        </w:rPr>
+        <w:t xml:space="preserve">— </w:t>
+      </w:r>
+      <w:r>
+        <w:rPr>
+          <w:u w:color="000000"/>
+          <w:shd w:val="clear" w:color="auto" w:fill="ffffff"/>
+          <w:rtl w:val="0"/>
+          <w:lang w:val="en-US"/>
+        </w:rPr>
+        <w:t>Me oh my, I think I</w:t>
+      </w:r>
+      <w:r>
+        <w:rPr>
+          <w:u w:color="000000"/>
+          <w:shd w:val="clear" w:color="auto" w:fill="ffffff"/>
+          <w:rtl w:val="0"/>
+          <w:lang w:val="en-US"/>
+        </w:rPr>
+        <w:t>’</w:t>
+      </w:r>
+      <w:r>
+        <w:rPr>
+          <w:u w:color="000000"/>
+          <w:shd w:val="clear" w:color="auto" w:fill="ffffff"/>
+          <w:rtl w:val="0"/>
+          <w:lang w:val="en-US"/>
+        </w:rPr>
+        <w:t>m on to something.</w:t>
+      </w:r>
+    </w:p>
+    <w:p>
+      <w:pPr>
+        <w:pStyle w:val="Default"/>
+        <w:bidi w:val="0"/>
+        <w:spacing w:line="480" w:lineRule="auto"/>
+        <w:ind w:left="0" w:right="0" w:firstLine="0"/>
+        <w:jc w:val="left"/>
+        <w:rPr>
+          <w:u w:color="000000"/>
+          <w:shd w:val="clear" w:color="auto" w:fill="ffffff"/>
+          <w:rtl w:val="0"/>
+          <w:lang w:val="en-US"/>
+        </w:rPr>
+      </w:pPr>
+    </w:p>
+    <w:p>
+      <w:pPr>
+        <w:pStyle w:val="Default"/>
+        <w:bidi w:val="0"/>
+        <w:spacing w:line="400" w:lineRule="atLeast"/>
+        <w:ind w:left="0" w:right="0" w:firstLine="0"/>
+        <w:jc w:val="left"/>
+        <w:rPr>
+          <w:rFonts w:ascii="Times" w:cs="Times" w:hAnsi="Times" w:eastAsia="Times"/>
+          <w:color w:val="d4d4d4"/>
+          <w:sz w:val="26"/>
+          <w:szCs w:val="26"/>
+          <w:shd w:val="clear" w:color="auto" w:fill="ffffff"/>
+          <w:rtl w:val="0"/>
+        </w:rPr>
+      </w:pPr>
+      <w:r>
+        <w:rPr>
+          <w:rFonts w:ascii="Times" w:hAnsi="Times"/>
+          <w:color w:val="d4d4d4"/>
+          <w:sz w:val="26"/>
+          <w:szCs w:val="26"/>
+          <w:shd w:val="clear" w:color="auto" w:fill="282f33"/>
+          <w:rtl w:val="0"/>
+        </w:rPr>
+        <w:t xml:space="preserve">   handleChange(id) {</w:t>
+      </w:r>
+    </w:p>
+    <w:p>
+      <w:pPr>
+        <w:pStyle w:val="Default"/>
+        <w:bidi w:val="0"/>
+        <w:spacing w:line="400" w:lineRule="atLeast"/>
+        <w:ind w:left="0" w:right="0" w:firstLine="0"/>
+        <w:jc w:val="left"/>
+        <w:rPr>
+          <w:rFonts w:ascii="Times" w:cs="Times" w:hAnsi="Times" w:eastAsia="Times"/>
+          <w:color w:val="d4d4d4"/>
+          <w:sz w:val="26"/>
+          <w:szCs w:val="26"/>
+          <w:shd w:val="clear" w:color="auto" w:fill="ffffff"/>
+          <w:rtl w:val="0"/>
+        </w:rPr>
+      </w:pPr>
+      <w:r>
+        <w:rPr>
+          <w:rFonts w:ascii="Times" w:hAnsi="Times"/>
+          <w:color w:val="d4d4d4"/>
+          <w:sz w:val="26"/>
+          <w:szCs w:val="26"/>
+          <w:shd w:val="clear" w:color="auto" w:fill="282f33"/>
+          <w:rtl w:val="0"/>
+        </w:rPr>
+        <w:t xml:space="preserve">        </w:t>
+      </w:r>
+      <w:r>
+        <w:rPr>
+          <w:rFonts w:ascii="Times" w:hAnsi="Times"/>
+          <w:color w:val="ea9b80"/>
+          <w:sz w:val="26"/>
+          <w:szCs w:val="26"/>
+          <w:shd w:val="clear" w:color="auto" w:fill="282f33"/>
+          <w:rtl w:val="0"/>
+          <w:lang w:val="fr-FR"/>
+        </w:rPr>
+        <w:t>const</w:t>
+      </w:r>
+      <w:r>
+        <w:rPr>
+          <w:rFonts w:ascii="Times" w:hAnsi="Times"/>
+          <w:color w:val="d4d4d4"/>
+          <w:sz w:val="26"/>
+          <w:szCs w:val="26"/>
+          <w:shd w:val="clear" w:color="auto" w:fill="282f33"/>
+          <w:rtl w:val="0"/>
+          <w:lang w:val="es-ES_tradnl"/>
+        </w:rPr>
+        <w:t xml:space="preserve"> legos </w:t>
+      </w:r>
+      <w:r>
+        <w:rPr>
+          <w:rFonts w:ascii="Times" w:hAnsi="Times"/>
+          <w:color w:val="ea9b80"/>
+          <w:sz w:val="26"/>
+          <w:szCs w:val="26"/>
+          <w:shd w:val="clear" w:color="auto" w:fill="282f33"/>
+          <w:rtl w:val="0"/>
+        </w:rPr>
+        <w:t>=</w:t>
+      </w:r>
+      <w:r>
+        <w:rPr>
+          <w:rFonts w:ascii="Times" w:hAnsi="Times"/>
+          <w:color w:val="d4d4d4"/>
+          <w:sz w:val="26"/>
+          <w:szCs w:val="26"/>
+          <w:shd w:val="clear" w:color="auto" w:fill="282f33"/>
+          <w:rtl w:val="0"/>
+        </w:rPr>
+        <w:t xml:space="preserve"> </w:t>
+      </w:r>
+      <w:r>
+        <w:rPr>
+          <w:rFonts w:ascii="Times" w:hAnsi="Times"/>
+          <w:color w:val="ea9b80"/>
+          <w:sz w:val="26"/>
+          <w:szCs w:val="26"/>
+          <w:shd w:val="clear" w:color="auto" w:fill="282f33"/>
+          <w:rtl w:val="0"/>
+          <w:lang w:val="en-US"/>
+        </w:rPr>
+        <w:t>this</w:t>
+      </w:r>
+      <w:r>
+        <w:rPr>
+          <w:rFonts w:ascii="Times" w:hAnsi="Times"/>
+          <w:color w:val="dcdcdc"/>
+          <w:sz w:val="26"/>
+          <w:szCs w:val="26"/>
+          <w:shd w:val="clear" w:color="auto" w:fill="282f33"/>
+          <w:rtl w:val="0"/>
+        </w:rPr>
+        <w:t>.</w:t>
+      </w:r>
+      <w:r>
+        <w:rPr>
+          <w:rFonts w:ascii="Times" w:hAnsi="Times"/>
+          <w:color w:val="d4d4d4"/>
+          <w:sz w:val="26"/>
+          <w:szCs w:val="26"/>
+          <w:shd w:val="clear" w:color="auto" w:fill="282f33"/>
+          <w:rtl w:val="0"/>
+          <w:lang w:val="en-US"/>
+        </w:rPr>
+        <w:t>state</w:t>
+      </w:r>
+      <w:r>
+        <w:rPr>
+          <w:rFonts w:ascii="Times" w:hAnsi="Times"/>
+          <w:color w:val="dcdcdc"/>
+          <w:sz w:val="26"/>
+          <w:szCs w:val="26"/>
+          <w:shd w:val="clear" w:color="auto" w:fill="282f33"/>
+          <w:rtl w:val="0"/>
+        </w:rPr>
+        <w:t>.</w:t>
+      </w:r>
+      <w:r>
+        <w:rPr>
+          <w:rFonts w:ascii="Times" w:hAnsi="Times"/>
+          <w:color w:val="d4d4d4"/>
+          <w:sz w:val="26"/>
+          <w:szCs w:val="26"/>
+          <w:shd w:val="clear" w:color="auto" w:fill="282f33"/>
+          <w:rtl w:val="0"/>
+          <w:lang w:val="es-ES_tradnl"/>
+        </w:rPr>
+        <w:t>todos</w:t>
+      </w:r>
+      <w:r>
+        <w:rPr>
+          <w:rFonts w:ascii="Times" w:hAnsi="Times"/>
+          <w:color w:val="dcdcdc"/>
+          <w:sz w:val="26"/>
+          <w:szCs w:val="26"/>
+          <w:shd w:val="clear" w:color="auto" w:fill="282f33"/>
+          <w:rtl w:val="0"/>
+        </w:rPr>
+        <w:t>.</w:t>
+      </w:r>
+      <w:r>
+        <w:rPr>
+          <w:rFonts w:ascii="Times" w:hAnsi="Times"/>
+          <w:color w:val="d4d4d4"/>
+          <w:sz w:val="26"/>
+          <w:szCs w:val="26"/>
+          <w:shd w:val="clear" w:color="auto" w:fill="282f33"/>
+          <w:rtl w:val="0"/>
+          <w:lang w:val="en-US"/>
+        </w:rPr>
+        <w:t>map(thing =&gt; {</w:t>
+      </w:r>
+    </w:p>
+    <w:p>
+      <w:pPr>
+        <w:pStyle w:val="Default"/>
+        <w:bidi w:val="0"/>
+        <w:spacing w:line="400" w:lineRule="atLeast"/>
+        <w:ind w:left="0" w:right="0" w:firstLine="0"/>
+        <w:jc w:val="left"/>
+        <w:rPr>
+          <w:rFonts w:ascii="Times" w:cs="Times" w:hAnsi="Times" w:eastAsia="Times"/>
+          <w:color w:val="d4d4d4"/>
+          <w:sz w:val="26"/>
+          <w:szCs w:val="26"/>
+          <w:shd w:val="clear" w:color="auto" w:fill="ffffff"/>
+          <w:rtl w:val="0"/>
+        </w:rPr>
+      </w:pPr>
+      <w:r>
+        <w:rPr>
+          <w:rFonts w:ascii="Times" w:hAnsi="Times"/>
+          <w:color w:val="d4d4d4"/>
+          <w:sz w:val="26"/>
+          <w:szCs w:val="26"/>
+          <w:shd w:val="clear" w:color="auto" w:fill="282f33"/>
+          <w:rtl w:val="0"/>
+        </w:rPr>
+        <w:t xml:space="preserve">            </w:t>
+      </w:r>
+      <w:r>
+        <w:rPr>
+          <w:rFonts w:ascii="Times" w:hAnsi="Times"/>
+          <w:color w:val="ea9b80"/>
+          <w:sz w:val="26"/>
+          <w:szCs w:val="26"/>
+          <w:shd w:val="clear" w:color="auto" w:fill="282f33"/>
+          <w:rtl w:val="0"/>
+          <w:lang w:val="en-US"/>
+        </w:rPr>
+        <w:t>return</w:t>
+      </w:r>
+      <w:r>
+        <w:rPr>
+          <w:rFonts w:ascii="Times" w:hAnsi="Times"/>
+          <w:color w:val="d4d4d4"/>
+          <w:sz w:val="26"/>
+          <w:szCs w:val="26"/>
+          <w:shd w:val="clear" w:color="auto" w:fill="282f33"/>
+          <w:rtl w:val="0"/>
+          <w:lang w:val="en-US"/>
+        </w:rPr>
+        <w:t xml:space="preserve"> thing</w:t>
+      </w:r>
+      <w:r>
+        <w:rPr>
+          <w:rFonts w:ascii="Times" w:hAnsi="Times"/>
+          <w:color w:val="dcdcdc"/>
+          <w:sz w:val="26"/>
+          <w:szCs w:val="26"/>
+          <w:shd w:val="clear" w:color="auto" w:fill="282f33"/>
+          <w:rtl w:val="0"/>
+        </w:rPr>
+        <w:t>.</w:t>
+      </w:r>
+      <w:r>
+        <w:rPr>
+          <w:rFonts w:ascii="Times" w:hAnsi="Times"/>
+          <w:color w:val="d4d4d4"/>
+          <w:sz w:val="26"/>
+          <w:szCs w:val="26"/>
+          <w:shd w:val="clear" w:color="auto" w:fill="282f33"/>
+          <w:rtl w:val="0"/>
+        </w:rPr>
+        <w:t xml:space="preserve">id </w:t>
+      </w:r>
+      <w:r>
+        <w:rPr>
+          <w:rFonts w:ascii="Times" w:hAnsi="Times"/>
+          <w:color w:val="ea9b80"/>
+          <w:sz w:val="26"/>
+          <w:szCs w:val="26"/>
+          <w:shd w:val="clear" w:color="auto" w:fill="282f33"/>
+          <w:rtl w:val="0"/>
+        </w:rPr>
+        <w:t>+</w:t>
+      </w:r>
+      <w:r>
+        <w:rPr>
+          <w:rFonts w:ascii="Times" w:hAnsi="Times"/>
+          <w:color w:val="d4d4d4"/>
+          <w:sz w:val="26"/>
+          <w:szCs w:val="26"/>
+          <w:shd w:val="clear" w:color="auto" w:fill="282f33"/>
+          <w:rtl w:val="0"/>
+        </w:rPr>
+        <w:t xml:space="preserve"> </w:t>
+      </w:r>
+      <w:r>
+        <w:rPr>
+          <w:rFonts w:ascii="Times" w:hAnsi="Times"/>
+          <w:color w:val="598da6"/>
+          <w:sz w:val="26"/>
+          <w:szCs w:val="26"/>
+          <w:shd w:val="clear" w:color="auto" w:fill="282f33"/>
+          <w:rtl w:val="0"/>
+        </w:rPr>
+        <w:t>3</w:t>
+      </w:r>
+    </w:p>
+    <w:p>
+      <w:pPr>
+        <w:pStyle w:val="Default"/>
+        <w:bidi w:val="0"/>
+        <w:spacing w:line="400" w:lineRule="atLeast"/>
+        <w:ind w:left="0" w:right="0" w:firstLine="0"/>
+        <w:jc w:val="left"/>
+        <w:rPr>
+          <w:rFonts w:ascii="Times" w:cs="Times" w:hAnsi="Times" w:eastAsia="Times"/>
+          <w:color w:val="d4d4d4"/>
+          <w:sz w:val="26"/>
+          <w:szCs w:val="26"/>
+          <w:shd w:val="clear" w:color="auto" w:fill="ffffff"/>
+          <w:rtl w:val="0"/>
+        </w:rPr>
+      </w:pPr>
+      <w:r>
+        <w:rPr>
+          <w:rFonts w:ascii="Times" w:hAnsi="Times"/>
+          <w:color w:val="d4d4d4"/>
+          <w:sz w:val="26"/>
+          <w:szCs w:val="26"/>
+          <w:shd w:val="clear" w:color="auto" w:fill="282f33"/>
+          <w:rtl w:val="0"/>
+        </w:rPr>
+        <w:t xml:space="preserve">        })</w:t>
+      </w:r>
+    </w:p>
+    <w:p>
+      <w:pPr>
+        <w:pStyle w:val="Default"/>
+        <w:bidi w:val="0"/>
+        <w:spacing w:line="400" w:lineRule="atLeast"/>
+        <w:ind w:left="0" w:right="0" w:firstLine="0"/>
+        <w:jc w:val="left"/>
+        <w:rPr>
+          <w:rFonts w:ascii="Times" w:cs="Times" w:hAnsi="Times" w:eastAsia="Times"/>
+          <w:color w:val="d4d4d4"/>
+          <w:sz w:val="26"/>
+          <w:szCs w:val="26"/>
+          <w:shd w:val="clear" w:color="auto" w:fill="ffffff"/>
+          <w:rtl w:val="0"/>
+        </w:rPr>
+      </w:pPr>
+      <w:r>
+        <w:rPr>
+          <w:rFonts w:ascii="Times" w:hAnsi="Times"/>
+          <w:color w:val="d4d4d4"/>
+          <w:sz w:val="26"/>
+          <w:szCs w:val="26"/>
+          <w:shd w:val="clear" w:color="auto" w:fill="282f33"/>
+          <w:rtl w:val="0"/>
+        </w:rPr>
+        <w:t xml:space="preserve">        console</w:t>
+      </w:r>
+      <w:r>
+        <w:rPr>
+          <w:rFonts w:ascii="Times" w:hAnsi="Times"/>
+          <w:color w:val="dcdcdc"/>
+          <w:sz w:val="26"/>
+          <w:szCs w:val="26"/>
+          <w:shd w:val="clear" w:color="auto" w:fill="282f33"/>
+          <w:rtl w:val="0"/>
+        </w:rPr>
+        <w:t>.</w:t>
+      </w:r>
+      <w:r>
+        <w:rPr>
+          <w:rFonts w:ascii="Times" w:hAnsi="Times"/>
+          <w:color w:val="d4d4d4"/>
+          <w:sz w:val="26"/>
+          <w:szCs w:val="26"/>
+          <w:shd w:val="clear" w:color="auto" w:fill="282f33"/>
+          <w:rtl w:val="0"/>
+        </w:rPr>
+        <w:t>log(legos)</w:t>
+      </w:r>
+    </w:p>
+    <w:p>
+      <w:pPr>
+        <w:pStyle w:val="Default"/>
+        <w:bidi w:val="0"/>
+        <w:spacing w:line="400" w:lineRule="atLeast"/>
+        <w:ind w:left="0" w:right="0" w:firstLine="0"/>
+        <w:jc w:val="left"/>
+        <w:rPr>
+          <w:rFonts w:ascii="Times" w:cs="Times" w:hAnsi="Times" w:eastAsia="Times"/>
+          <w:color w:val="d4d4d4"/>
+          <w:sz w:val="26"/>
+          <w:szCs w:val="26"/>
+          <w:shd w:val="clear" w:color="auto" w:fill="ffffff"/>
+          <w:rtl w:val="0"/>
+        </w:rPr>
+      </w:pPr>
+      <w:r>
+        <w:rPr>
+          <w:rFonts w:ascii="Times" w:hAnsi="Times"/>
+          <w:color w:val="d4d4d4"/>
+          <w:sz w:val="26"/>
+          <w:szCs w:val="26"/>
+          <w:shd w:val="clear" w:color="auto" w:fill="282f33"/>
+          <w:rtl w:val="0"/>
+        </w:rPr>
+        <w:t xml:space="preserve">    }</w:t>
+      </w:r>
+    </w:p>
+    <w:p>
+      <w:pPr>
+        <w:pStyle w:val="Default"/>
+        <w:bidi w:val="0"/>
+        <w:spacing w:line="400" w:lineRule="atLeast"/>
+        <w:ind w:left="0" w:right="0" w:firstLine="0"/>
+        <w:jc w:val="left"/>
+        <w:rPr>
+          <w:rFonts w:ascii="Times" w:cs="Times" w:hAnsi="Times" w:eastAsia="Times"/>
+          <w:color w:val="d4d4d4"/>
+          <w:sz w:val="26"/>
+          <w:szCs w:val="26"/>
+          <w:shd w:val="clear" w:color="auto" w:fill="ffffff"/>
+          <w:rtl w:val="0"/>
+        </w:rPr>
+      </w:pPr>
+    </w:p>
+    <w:p>
+      <w:pPr>
+        <w:pStyle w:val="Default"/>
+        <w:bidi w:val="0"/>
+        <w:spacing w:line="480" w:lineRule="auto"/>
+        <w:ind w:left="0" w:right="0" w:firstLine="0"/>
+        <w:jc w:val="left"/>
+        <w:rPr>
+          <w:u w:color="000000"/>
+          <w:shd w:val="clear" w:color="auto" w:fill="ffffff"/>
+          <w:rtl w:val="0"/>
+          <w:lang w:val="en-US"/>
+        </w:rPr>
+      </w:pPr>
+      <w:r>
+        <w:rPr>
+          <w:u w:color="000000"/>
+          <w:shd w:val="clear" w:color="auto" w:fill="ffffff"/>
+          <w:rtl w:val="0"/>
+          <w:lang w:val="en-US"/>
+        </w:rPr>
+        <w:t xml:space="preserve">20:15 </w:t>
+      </w:r>
+      <w:r>
+        <w:rPr>
+          <w:u w:color="000000"/>
+          <w:shd w:val="clear" w:color="auto" w:fill="ffffff"/>
+          <w:rtl w:val="0"/>
+          <w:lang w:val="en-US"/>
+        </w:rPr>
+        <w:t xml:space="preserve">— </w:t>
+      </w:r>
+      <w:r>
+        <w:rPr>
+          <w:u w:color="000000"/>
+          <w:shd w:val="clear" w:color="auto" w:fill="ffffff"/>
+          <w:rtl w:val="0"/>
+          <w:lang w:val="en-US"/>
+        </w:rPr>
+        <w:t>In the above code, let</w:t>
+      </w:r>
+      <w:r>
+        <w:rPr>
+          <w:u w:color="000000"/>
+          <w:shd w:val="clear" w:color="auto" w:fill="ffffff"/>
+          <w:rtl w:val="0"/>
+          <w:lang w:val="en-US"/>
+        </w:rPr>
+        <w:t>’</w:t>
+      </w:r>
+      <w:r>
+        <w:rPr>
+          <w:u w:color="000000"/>
+          <w:shd w:val="clear" w:color="auto" w:fill="ffffff"/>
+          <w:rtl w:val="0"/>
+          <w:lang w:val="en-US"/>
+        </w:rPr>
+        <w:t>s forget the horrible variable name of legos lol. While I was previously having a problem where everything was coming up as nulls, now I</w:t>
+      </w:r>
+      <w:r>
+        <w:rPr>
+          <w:u w:color="000000"/>
+          <w:shd w:val="clear" w:color="auto" w:fill="ffffff"/>
+          <w:rtl w:val="0"/>
+          <w:lang w:val="en-US"/>
+        </w:rPr>
+        <w:t>’</w:t>
+      </w:r>
+      <w:r>
+        <w:rPr>
+          <w:u w:color="000000"/>
+          <w:shd w:val="clear" w:color="auto" w:fill="ffffff"/>
+          <w:rtl w:val="0"/>
+          <w:lang w:val="en-US"/>
+        </w:rPr>
+        <w:t>m getting the above code to return some values. Let me just switch up the logic a bit, and I think everything will be looking good.</w:t>
+      </w:r>
+    </w:p>
+    <w:p>
+      <w:pPr>
+        <w:pStyle w:val="Default"/>
+        <w:bidi w:val="0"/>
+        <w:spacing w:line="480" w:lineRule="auto"/>
+        <w:ind w:left="0" w:right="0" w:firstLine="0"/>
+        <w:jc w:val="left"/>
+        <w:rPr>
+          <w:u w:color="000000"/>
+          <w:shd w:val="clear" w:color="auto" w:fill="ffffff"/>
+          <w:rtl w:val="0"/>
+          <w:lang w:val="en-US"/>
+        </w:rPr>
+      </w:pPr>
+      <w:r>
+        <w:rPr>
+          <w:u w:color="000000"/>
+          <w:shd w:val="clear" w:color="auto" w:fill="ffffff"/>
+          <w:rtl w:val="0"/>
+          <w:lang w:val="en-US"/>
+        </w:rPr>
+        <w:drawing>
+          <wp:anchor distT="152400" distB="152400" distL="152400" distR="152400" simplePos="0" relativeHeight="251659264" behindDoc="0" locked="0" layoutInCell="1" allowOverlap="1">
+            <wp:simplePos x="0" y="0"/>
+            <wp:positionH relativeFrom="margin">
+              <wp:posOffset>-6350</wp:posOffset>
+            </wp:positionH>
+            <wp:positionV relativeFrom="line">
+              <wp:posOffset>153361</wp:posOffset>
+            </wp:positionV>
+            <wp:extent cx="5943600" cy="3714750"/>
+            <wp:effectExtent l="0" t="0" r="0" b="0"/>
+            <wp:wrapThrough wrapText="bothSides" distL="152400" distR="152400">
+              <wp:wrapPolygon edited="1">
+                <wp:start x="0" y="0"/>
+                <wp:lineTo x="21621" y="0"/>
+                <wp:lineTo x="21621" y="21634"/>
+                <wp:lineTo x="0" y="21634"/>
+                <wp:lineTo x="0" y="0"/>
+              </wp:wrapPolygon>
+            </wp:wrapThrough>
+            <wp:docPr id="1073741825" name="officeArt object"/>
+            <wp:cNvGraphicFramePr/>
+            <a:graphic xmlns:a="http://schemas.openxmlformats.org/drawingml/2006/main">
+              <a:graphicData uri="http://schemas.openxmlformats.org/drawingml/2006/picture">
+                <pic:pic xmlns:pic="http://schemas.openxmlformats.org/drawingml/2006/picture">
+                  <pic:nvPicPr>
+                    <pic:cNvPr id="1073741825" name="Screen Shot 2019-05-14 at 8.18.20 PM.png"/>
+                    <pic:cNvPicPr>
+                      <a:picLocks noChangeAspect="1"/>
+                    </pic:cNvPicPr>
+                  </pic:nvPicPr>
+                  <pic:blipFill>
+                    <a:blip r:embed="rId4">
+                      <a:extLst/>
+                    </a:blip>
+                    <a:stretch>
+                      <a:fillRect/>
+                    </a:stretch>
+                  </pic:blipFill>
+                  <pic:spPr>
+                    <a:xfrm>
+                      <a:off x="0" y="0"/>
+                      <a:ext cx="5943600" cy="3714750"/>
+                    </a:xfrm>
+                    <a:prstGeom prst="rect">
+                      <a:avLst/>
+                    </a:prstGeom>
+                    <a:ln w="12700" cap="flat">
+                      <a:noFill/>
+                      <a:miter lim="400000"/>
+                    </a:ln>
+                    <a:effectLst/>
+                  </pic:spPr>
+                </pic:pic>
+              </a:graphicData>
+            </a:graphic>
+          </wp:anchor>
+        </w:drawing>
+      </w:r>
+    </w:p>
+    <w:p>
+      <w:pPr>
+        <w:pStyle w:val="Default"/>
+        <w:bidi w:val="0"/>
+        <w:spacing w:line="480" w:lineRule="auto"/>
+        <w:ind w:left="0" w:right="0" w:firstLine="0"/>
+        <w:jc w:val="left"/>
+        <w:rPr>
+          <w:u w:color="000000"/>
+          <w:shd w:val="clear" w:color="auto" w:fill="ffffff"/>
+          <w:rtl w:val="0"/>
+          <w:lang w:val="en-US"/>
+        </w:rPr>
+      </w:pPr>
+    </w:p>
+    <w:p>
+      <w:pPr>
+        <w:pStyle w:val="Default"/>
+        <w:bidi w:val="0"/>
+        <w:spacing w:line="480" w:lineRule="auto"/>
+        <w:ind w:left="0" w:right="0" w:firstLine="0"/>
+        <w:jc w:val="left"/>
+        <w:rPr>
+          <w:u w:color="000000"/>
+          <w:shd w:val="clear" w:color="auto" w:fill="ffffff"/>
+          <w:rtl w:val="0"/>
+          <w:lang w:val="en-US"/>
+        </w:rPr>
+      </w:pPr>
+      <w:r>
+        <w:rPr>
+          <w:u w:color="000000"/>
+          <w:shd w:val="clear" w:color="auto" w:fill="ffffff"/>
+          <w:rtl w:val="0"/>
+          <w:lang w:val="en-US"/>
+        </w:rPr>
+        <w:t xml:space="preserve">20:26 </w:t>
+      </w:r>
+      <w:r>
+        <w:rPr>
+          <w:u w:color="000000"/>
+          <w:shd w:val="clear" w:color="auto" w:fill="ffffff"/>
+          <w:rtl w:val="0"/>
+          <w:lang w:val="en-US"/>
+        </w:rPr>
+        <w:t xml:space="preserve">— </w:t>
+      </w:r>
+      <w:r>
+        <w:rPr>
+          <w:u w:color="000000"/>
+          <w:shd w:val="clear" w:color="auto" w:fill="ffffff"/>
+          <w:rtl w:val="0"/>
+          <w:lang w:val="en-US"/>
+        </w:rPr>
+        <w:t>Getting closer</w:t>
+      </w:r>
+      <w:r>
+        <w:rPr>
+          <w:u w:color="000000"/>
+          <w:shd w:val="clear" w:color="auto" w:fill="ffffff"/>
+          <w:rtl w:val="0"/>
+          <w:lang w:val="en-US"/>
+        </w:rPr>
+        <w:t xml:space="preserve">… </w:t>
+      </w:r>
+      <w:r>
+        <w:rPr>
+          <w:u w:color="000000"/>
+          <w:shd w:val="clear" w:color="auto" w:fill="ffffff"/>
+          <w:rtl w:val="0"/>
+          <w:lang w:val="en-US"/>
+        </w:rPr>
+        <w:t>The problem I</w:t>
+      </w:r>
+      <w:r>
+        <w:rPr>
+          <w:u w:color="000000"/>
+          <w:shd w:val="clear" w:color="auto" w:fill="ffffff"/>
+          <w:rtl w:val="0"/>
+          <w:lang w:val="en-US"/>
+        </w:rPr>
+        <w:t>’</w:t>
+      </w:r>
+      <w:r>
+        <w:rPr>
+          <w:u w:color="000000"/>
+          <w:shd w:val="clear" w:color="auto" w:fill="ffffff"/>
+          <w:rtl w:val="0"/>
+          <w:lang w:val="en-US"/>
+        </w:rPr>
+        <w:t>m facing now is trying to figure out how I should structure all of my return statements.</w:t>
+      </w:r>
+    </w:p>
+    <w:p>
+      <w:pPr>
+        <w:pStyle w:val="Default"/>
+        <w:bidi w:val="0"/>
+        <w:spacing w:line="480" w:lineRule="auto"/>
+        <w:ind w:left="0" w:right="0" w:firstLine="0"/>
+        <w:jc w:val="left"/>
+        <w:rPr>
+          <w:u w:color="000000"/>
+          <w:shd w:val="clear" w:color="auto" w:fill="ffffff"/>
+          <w:rtl w:val="0"/>
+          <w:lang w:val="en-US"/>
+        </w:rPr>
+      </w:pPr>
+    </w:p>
+    <w:p>
+      <w:pPr>
+        <w:pStyle w:val="Default"/>
+        <w:bidi w:val="0"/>
+        <w:spacing w:line="480" w:lineRule="auto"/>
+        <w:ind w:left="0" w:right="0" w:firstLine="0"/>
+        <w:jc w:val="left"/>
+        <w:rPr>
+          <w:u w:color="000000"/>
+          <w:shd w:val="clear" w:color="auto" w:fill="ffffff"/>
+          <w:rtl w:val="0"/>
+          <w:lang w:val="en-US"/>
+        </w:rPr>
+      </w:pPr>
+    </w:p>
+    <w:p>
+      <w:pPr>
+        <w:pStyle w:val="Default"/>
+        <w:bidi w:val="0"/>
+        <w:spacing w:line="480" w:lineRule="auto"/>
+        <w:ind w:left="0" w:right="0" w:firstLine="0"/>
+        <w:jc w:val="left"/>
+        <w:rPr>
+          <w:u w:color="000000"/>
+          <w:shd w:val="clear" w:color="auto" w:fill="ffffff"/>
+          <w:rtl w:val="0"/>
+          <w:lang w:val="en-US"/>
+        </w:rPr>
+      </w:pPr>
+    </w:p>
+    <w:p>
+      <w:pPr>
+        <w:pStyle w:val="Default"/>
+        <w:bidi w:val="0"/>
+        <w:spacing w:line="480" w:lineRule="auto"/>
+        <w:ind w:left="0" w:right="0" w:firstLine="0"/>
+        <w:jc w:val="left"/>
+        <w:rPr>
+          <w:u w:color="000000"/>
+          <w:shd w:val="clear" w:color="auto" w:fill="ffffff"/>
+          <w:rtl w:val="0"/>
+          <w:lang w:val="en-US"/>
+        </w:rPr>
+      </w:pPr>
+    </w:p>
+    <w:p>
+      <w:pPr>
+        <w:pStyle w:val="Default"/>
+        <w:bidi w:val="0"/>
+        <w:spacing w:line="480" w:lineRule="auto"/>
+        <w:ind w:left="0" w:right="0" w:firstLine="0"/>
+        <w:jc w:val="left"/>
+        <w:rPr>
+          <w:u w:color="000000"/>
+          <w:shd w:val="clear" w:color="auto" w:fill="ffffff"/>
+          <w:rtl w:val="0"/>
+          <w:lang w:val="en-US"/>
+        </w:rPr>
+      </w:pPr>
+    </w:p>
+    <w:p>
+      <w:pPr>
+        <w:pStyle w:val="Default"/>
+        <w:bidi w:val="0"/>
+        <w:spacing w:line="480" w:lineRule="auto"/>
+        <w:ind w:left="0" w:right="0" w:firstLine="0"/>
+        <w:jc w:val="left"/>
+        <w:rPr>
+          <w:u w:color="000000"/>
+          <w:shd w:val="clear" w:color="auto" w:fill="ffffff"/>
+          <w:rtl w:val="0"/>
+          <w:lang w:val="en-US"/>
+        </w:rPr>
+      </w:pPr>
+    </w:p>
+    <w:p>
+      <w:pPr>
+        <w:pStyle w:val="Default"/>
+        <w:bidi w:val="0"/>
+        <w:spacing w:line="480" w:lineRule="auto"/>
+        <w:ind w:left="0" w:right="0" w:firstLine="0"/>
+        <w:jc w:val="left"/>
+        <w:rPr>
+          <w:u w:color="000000"/>
+          <w:shd w:val="clear" w:color="auto" w:fill="ffffff"/>
+          <w:rtl w:val="0"/>
+          <w:lang w:val="en-US"/>
+        </w:rPr>
+      </w:pPr>
+    </w:p>
+    <w:p>
+      <w:pPr>
+        <w:pStyle w:val="Default"/>
+        <w:bidi w:val="0"/>
+        <w:spacing w:line="480" w:lineRule="auto"/>
+        <w:ind w:left="0" w:right="0" w:firstLine="0"/>
+        <w:jc w:val="left"/>
+        <w:rPr>
+          <w:u w:color="000000"/>
+          <w:shd w:val="clear" w:color="auto" w:fill="ffffff"/>
+          <w:rtl w:val="0"/>
+          <w:lang w:val="en-US"/>
+        </w:rPr>
+      </w:pPr>
+      <w:r>
+        <w:rPr>
+          <w:u w:color="000000"/>
+          <w:shd w:val="clear" w:color="auto" w:fill="ffffff"/>
+          <w:rtl w:val="0"/>
+          <w:lang w:val="en-US"/>
+        </w:rPr>
+        <w:t xml:space="preserve">20:29 </w:t>
+      </w:r>
+      <w:r>
+        <w:rPr>
+          <w:u w:color="000000"/>
+          <w:shd w:val="clear" w:color="auto" w:fill="ffffff"/>
+          <w:rtl w:val="0"/>
+          <w:lang w:val="en-US"/>
+        </w:rPr>
+        <w:t xml:space="preserve">— </w:t>
+      </w:r>
+      <w:r>
+        <w:rPr>
+          <w:u w:color="000000"/>
+          <w:shd w:val="clear" w:color="auto" w:fill="ffffff"/>
+          <w:rtl w:val="0"/>
+          <w:lang w:val="en-US"/>
+        </w:rPr>
+        <w:t>Oh my god. I</w:t>
+      </w:r>
+      <w:r>
+        <w:rPr>
+          <w:u w:color="000000"/>
+          <w:shd w:val="clear" w:color="auto" w:fill="ffffff"/>
+          <w:rtl w:val="0"/>
+          <w:lang w:val="en-US"/>
+        </w:rPr>
+        <w:t>’</w:t>
+      </w:r>
+      <w:r>
+        <w:rPr>
+          <w:u w:color="000000"/>
+          <w:shd w:val="clear" w:color="auto" w:fill="ffffff"/>
+          <w:rtl w:val="0"/>
+          <w:lang w:val="en-US"/>
+        </w:rPr>
+        <w:t>ve been making such a noob error. I was reading my console and for the last 10 minutes or so I</w:t>
+      </w:r>
+      <w:r>
+        <w:rPr>
+          <w:u w:color="000000"/>
+          <w:shd w:val="clear" w:color="auto" w:fill="ffffff"/>
+          <w:rtl w:val="0"/>
+          <w:lang w:val="en-US"/>
+        </w:rPr>
+        <w:t>’</w:t>
+      </w:r>
+      <w:r>
+        <w:rPr>
+          <w:u w:color="000000"/>
+          <w:shd w:val="clear" w:color="auto" w:fill="ffffff"/>
+          <w:rtl w:val="0"/>
+          <w:lang w:val="en-US"/>
+        </w:rPr>
+        <w:t xml:space="preserve">ve been thinking that my program has had some problem where for some reason it only outputs the last item or more appropriately speaking the last </w:t>
+      </w:r>
+      <w:r>
+        <w:rPr>
+          <w:u w:color="000000"/>
+          <w:shd w:val="clear" w:color="auto" w:fill="ffffff"/>
+          <w:rtl w:val="0"/>
+          <w:lang w:val="en-US"/>
+        </w:rPr>
+        <w:t>“</w:t>
+      </w:r>
+      <w:r>
+        <w:rPr>
+          <w:u w:color="000000"/>
+          <w:shd w:val="clear" w:color="auto" w:fill="ffffff"/>
+          <w:rtl w:val="0"/>
+          <w:lang w:val="en-US"/>
+        </w:rPr>
+        <w:t>thing</w:t>
+      </w:r>
+      <w:r>
+        <w:rPr>
+          <w:u w:color="000000"/>
+          <w:shd w:val="clear" w:color="auto" w:fill="ffffff"/>
+          <w:rtl w:val="0"/>
+          <w:lang w:val="en-US"/>
+        </w:rPr>
+        <w:t xml:space="preserve">” </w:t>
+      </w:r>
+      <w:r>
+        <w:rPr>
+          <w:u w:color="000000"/>
+          <w:shd w:val="clear" w:color="auto" w:fill="ffffff"/>
+          <w:rtl w:val="0"/>
+          <w:lang w:val="en-US"/>
+        </w:rPr>
+        <w:t>being mapped. It turns out, however, that my console was outputting everything it</w:t>
+      </w:r>
+      <w:r>
+        <w:rPr>
+          <w:u w:color="000000"/>
+          <w:shd w:val="clear" w:color="auto" w:fill="ffffff"/>
+          <w:rtl w:val="0"/>
+          <w:lang w:val="en-US"/>
+        </w:rPr>
+        <w:t>’</w:t>
+      </w:r>
+      <w:r>
+        <w:rPr>
+          <w:u w:color="000000"/>
+          <w:shd w:val="clear" w:color="auto" w:fill="ffffff"/>
+          <w:rtl w:val="0"/>
+          <w:lang w:val="en-US"/>
+        </w:rPr>
+        <w:t>s just that Scrimba</w:t>
+      </w:r>
+      <w:r>
+        <w:rPr>
+          <w:u w:color="000000"/>
+          <w:shd w:val="clear" w:color="auto" w:fill="ffffff"/>
+          <w:rtl w:val="0"/>
+          <w:lang w:val="en-US"/>
+        </w:rPr>
+        <w:t>’</w:t>
+      </w:r>
+      <w:r>
+        <w:rPr>
+          <w:u w:color="000000"/>
+          <w:shd w:val="clear" w:color="auto" w:fill="ffffff"/>
+          <w:rtl w:val="0"/>
+          <w:lang w:val="en-US"/>
+        </w:rPr>
+        <w:t>s user interface won</w:t>
+      </w:r>
+      <w:r>
+        <w:rPr>
+          <w:u w:color="000000"/>
+          <w:shd w:val="clear" w:color="auto" w:fill="ffffff"/>
+          <w:rtl w:val="0"/>
+          <w:lang w:val="en-US"/>
+        </w:rPr>
+        <w:t>’</w:t>
+      </w:r>
+      <w:r>
+        <w:rPr>
+          <w:u w:color="000000"/>
+          <w:shd w:val="clear" w:color="auto" w:fill="ffffff"/>
+          <w:rtl w:val="0"/>
+          <w:lang w:val="en-US"/>
+        </w:rPr>
+        <w:t>t print everything you</w:t>
+      </w:r>
+      <w:r>
+        <w:rPr>
+          <w:u w:color="000000"/>
+          <w:shd w:val="clear" w:color="auto" w:fill="ffffff"/>
+          <w:rtl w:val="0"/>
+          <w:lang w:val="en-US"/>
+        </w:rPr>
+        <w:t>’</w:t>
+      </w:r>
+      <w:r>
+        <w:rPr>
+          <w:u w:color="000000"/>
+          <w:shd w:val="clear" w:color="auto" w:fill="ffffff"/>
+          <w:rtl w:val="0"/>
+          <w:lang w:val="en-US"/>
+        </w:rPr>
+        <w:t>ve console.logged unless you click the console.log button at the bottom of the page.</w:t>
+      </w:r>
+    </w:p>
+    <w:p>
+      <w:pPr>
+        <w:pStyle w:val="Default"/>
+        <w:bidi w:val="0"/>
+        <w:spacing w:line="480" w:lineRule="auto"/>
+        <w:ind w:left="0" w:right="0" w:firstLine="0"/>
+        <w:jc w:val="left"/>
+        <w:rPr>
+          <w:u w:color="000000"/>
+          <w:shd w:val="clear" w:color="auto" w:fill="ffffff"/>
+          <w:rtl w:val="0"/>
+          <w:lang w:val="en-US"/>
+        </w:rPr>
+      </w:pPr>
+    </w:p>
+    <w:p>
+      <w:pPr>
+        <w:pStyle w:val="Default"/>
+        <w:bidi w:val="0"/>
+        <w:spacing w:line="480" w:lineRule="auto"/>
+        <w:ind w:left="0" w:right="0" w:firstLine="0"/>
+        <w:jc w:val="left"/>
+        <w:rPr>
+          <w:u w:color="000000"/>
+          <w:shd w:val="clear" w:color="auto" w:fill="ffffff"/>
+          <w:rtl w:val="0"/>
+          <w:lang w:val="en-US"/>
+        </w:rPr>
+      </w:pPr>
+      <w:r>
+        <w:rPr>
+          <w:u w:color="000000"/>
+          <w:shd w:val="clear" w:color="auto" w:fill="ffffff"/>
+          <w:rtl w:val="0"/>
+          <w:lang w:val="en-US"/>
+        </w:rPr>
+        <w:t xml:space="preserve">20:32 </w:t>
+      </w:r>
+      <w:r>
+        <w:rPr>
+          <w:u w:color="000000"/>
+          <w:shd w:val="clear" w:color="auto" w:fill="ffffff"/>
+          <w:rtl w:val="0"/>
+          <w:lang w:val="en-US"/>
+        </w:rPr>
+        <w:t xml:space="preserve">— </w:t>
+      </w:r>
+      <w:r>
+        <w:rPr>
+          <w:u w:color="000000"/>
+          <w:shd w:val="clear" w:color="auto" w:fill="ffffff"/>
+          <w:rtl w:val="0"/>
+          <w:lang w:val="en-US"/>
+        </w:rPr>
+        <w:t>With that being said, it has just come to my attention that I</w:t>
+      </w:r>
+      <w:r>
+        <w:rPr>
+          <w:u w:color="000000"/>
+          <w:shd w:val="clear" w:color="auto" w:fill="ffffff"/>
+          <w:rtl w:val="0"/>
+          <w:lang w:val="en-US"/>
+        </w:rPr>
+        <w:t>’</w:t>
+      </w:r>
+      <w:r>
+        <w:rPr>
+          <w:u w:color="000000"/>
+          <w:shd w:val="clear" w:color="auto" w:fill="ffffff"/>
+          <w:rtl w:val="0"/>
+          <w:lang w:val="en-US"/>
+        </w:rPr>
+        <w:t>ve been trying to set the state directly instead of using the setState method. This could also be causing some errors.</w:t>
+      </w:r>
+    </w:p>
+    <w:p>
+      <w:pPr>
+        <w:pStyle w:val="Default"/>
+        <w:bidi w:val="0"/>
+        <w:spacing w:line="480" w:lineRule="auto"/>
+        <w:ind w:left="0" w:right="0" w:firstLine="0"/>
+        <w:jc w:val="left"/>
+        <w:rPr>
+          <w:u w:color="000000"/>
+          <w:shd w:val="clear" w:color="auto" w:fill="ffffff"/>
+          <w:rtl w:val="0"/>
+          <w:lang w:val="en-US"/>
+        </w:rPr>
+      </w:pPr>
+    </w:p>
+    <w:p>
+      <w:pPr>
+        <w:pStyle w:val="Default"/>
+        <w:bidi w:val="0"/>
+        <w:spacing w:line="480" w:lineRule="auto"/>
+        <w:ind w:left="0" w:right="0" w:firstLine="0"/>
+        <w:jc w:val="left"/>
+        <w:rPr>
+          <w:u w:color="000000"/>
+          <w:shd w:val="clear" w:color="auto" w:fill="ffffff"/>
+          <w:rtl w:val="0"/>
+          <w:lang w:val="en-US"/>
+        </w:rPr>
+      </w:pPr>
+      <w:r>
+        <w:rPr>
+          <w:u w:color="000000"/>
+          <w:shd w:val="clear" w:color="auto" w:fill="ffffff"/>
+          <w:rtl w:val="0"/>
+          <w:lang w:val="en-US"/>
+        </w:rPr>
+        <w:t xml:space="preserve">20:35 </w:t>
+      </w:r>
+      <w:r>
+        <w:rPr>
+          <w:u w:color="000000"/>
+          <w:shd w:val="clear" w:color="auto" w:fill="ffffff"/>
+          <w:rtl w:val="0"/>
+          <w:lang w:val="en-US"/>
+        </w:rPr>
+        <w:t xml:space="preserve">— </w:t>
+      </w:r>
+      <w:r>
+        <w:rPr>
+          <w:u w:color="000000"/>
+          <w:shd w:val="clear" w:color="auto" w:fill="ffffff"/>
+          <w:rtl w:val="0"/>
+          <w:lang w:val="en-US"/>
+        </w:rPr>
+        <w:t>It</w:t>
+      </w:r>
+      <w:r>
+        <w:rPr>
+          <w:u w:color="000000"/>
+          <w:shd w:val="clear" w:color="auto" w:fill="ffffff"/>
+          <w:rtl w:val="0"/>
+          <w:lang w:val="en-US"/>
+        </w:rPr>
+        <w:t>’</w:t>
+      </w:r>
+      <w:r>
+        <w:rPr>
+          <w:u w:color="000000"/>
+          <w:shd w:val="clear" w:color="auto" w:fill="ffffff"/>
+          <w:rtl w:val="0"/>
+          <w:lang w:val="en-US"/>
+        </w:rPr>
+        <w:t>s getting late. I</w:t>
+      </w:r>
+      <w:r>
+        <w:rPr>
+          <w:u w:color="000000"/>
+          <w:shd w:val="clear" w:color="auto" w:fill="ffffff"/>
+          <w:rtl w:val="0"/>
+          <w:lang w:val="en-US"/>
+        </w:rPr>
+        <w:t>’</w:t>
+      </w:r>
+      <w:r>
+        <w:rPr>
+          <w:u w:color="000000"/>
+          <w:shd w:val="clear" w:color="auto" w:fill="ffffff"/>
+          <w:rtl w:val="0"/>
+          <w:lang w:val="en-US"/>
+        </w:rPr>
+        <w:t>m going to watch the video again.</w:t>
+      </w:r>
+    </w:p>
+    <w:p>
+      <w:pPr>
+        <w:pStyle w:val="Default"/>
+        <w:bidi w:val="0"/>
+        <w:spacing w:line="480" w:lineRule="auto"/>
+        <w:ind w:left="0" w:right="0" w:firstLine="0"/>
+        <w:jc w:val="left"/>
+        <w:rPr>
+          <w:u w:color="000000"/>
+          <w:shd w:val="clear" w:color="auto" w:fill="ffffff"/>
+          <w:rtl w:val="0"/>
+          <w:lang w:val="en-US"/>
+        </w:rPr>
+      </w:pPr>
+    </w:p>
+    <w:p>
+      <w:pPr>
+        <w:pStyle w:val="Default"/>
+        <w:bidi w:val="0"/>
+        <w:spacing w:line="480" w:lineRule="auto"/>
+        <w:ind w:left="0" w:right="0" w:firstLine="0"/>
+        <w:jc w:val="left"/>
+        <w:rPr>
+          <w:u w:color="000000"/>
+          <w:shd w:val="clear" w:color="auto" w:fill="ffffff"/>
+          <w:rtl w:val="0"/>
+          <w:lang w:val="en-US"/>
+        </w:rPr>
+      </w:pPr>
+      <w:r>
+        <w:rPr>
+          <w:u w:color="000000"/>
+          <w:shd w:val="clear" w:color="auto" w:fill="ffffff"/>
+          <w:rtl w:val="0"/>
+          <w:lang w:val="en-US"/>
+        </w:rPr>
+        <w:t xml:space="preserve">20:38 </w:t>
+      </w:r>
+      <w:r>
+        <w:rPr>
+          <w:u w:color="000000"/>
+          <w:shd w:val="clear" w:color="auto" w:fill="ffffff"/>
+          <w:rtl w:val="0"/>
+          <w:lang w:val="en-US"/>
+        </w:rPr>
+        <w:t xml:space="preserve">— </w:t>
+      </w:r>
+      <w:r>
+        <w:rPr>
+          <w:u w:color="000000"/>
+          <w:shd w:val="clear" w:color="auto" w:fill="ffffff"/>
+          <w:rtl w:val="0"/>
+          <w:lang w:val="en-US"/>
+        </w:rPr>
+        <w:t>I</w:t>
+      </w:r>
+      <w:r>
+        <w:rPr>
+          <w:u w:color="000000"/>
+          <w:shd w:val="clear" w:color="auto" w:fill="ffffff"/>
+          <w:rtl w:val="0"/>
+          <w:lang w:val="en-US"/>
+        </w:rPr>
+        <w:t>’</w:t>
+      </w:r>
+      <w:r>
+        <w:rPr>
+          <w:u w:color="000000"/>
+          <w:shd w:val="clear" w:color="auto" w:fill="ffffff"/>
+          <w:rtl w:val="0"/>
+          <w:lang w:val="en-US"/>
+        </w:rPr>
+        <w:t>m going to spend a few minutes writing code by hand.</w:t>
+      </w:r>
+      <w:r>
+        <w:rPr>
+          <w:u w:color="000000"/>
+          <w:shd w:val="clear" w:color="auto" w:fill="ffffff"/>
+          <w:rtl w:val="0"/>
+          <w:lang w:val="en-US"/>
+        </w:rPr>
+        <w:drawing>
+          <wp:anchor distT="152400" distB="152400" distL="152400" distR="152400" simplePos="0" relativeHeight="251660288" behindDoc="0" locked="0" layoutInCell="1" allowOverlap="1">
+            <wp:simplePos x="0" y="0"/>
+            <wp:positionH relativeFrom="margin">
+              <wp:posOffset>-6349</wp:posOffset>
+            </wp:positionH>
+            <wp:positionV relativeFrom="page">
+              <wp:posOffset>732790</wp:posOffset>
+            </wp:positionV>
+            <wp:extent cx="5943600" cy="3714750"/>
+            <wp:effectExtent l="0" t="0" r="0" b="0"/>
+            <wp:wrapThrough wrapText="bothSides" distL="152400" distR="152400">
+              <wp:wrapPolygon edited="1">
+                <wp:start x="0" y="0"/>
+                <wp:lineTo x="21621" y="0"/>
+                <wp:lineTo x="21621" y="21634"/>
+                <wp:lineTo x="0" y="21634"/>
+                <wp:lineTo x="0" y="0"/>
+              </wp:wrapPolygon>
+            </wp:wrapThrough>
+            <wp:docPr id="1073741826" name="officeArt object"/>
+            <wp:cNvGraphicFramePr/>
+            <a:graphic xmlns:a="http://schemas.openxmlformats.org/drawingml/2006/main">
+              <a:graphicData uri="http://schemas.openxmlformats.org/drawingml/2006/picture">
+                <pic:pic xmlns:pic="http://schemas.openxmlformats.org/drawingml/2006/picture">
+                  <pic:nvPicPr>
+                    <pic:cNvPr id="1073741826" name="Screen Shot 2019-05-14 at 8.26.40 PM.png"/>
+                    <pic:cNvPicPr>
+                      <a:picLocks noChangeAspect="1"/>
+                    </pic:cNvPicPr>
+                  </pic:nvPicPr>
+                  <pic:blipFill>
+                    <a:blip r:embed="rId5">
+                      <a:extLst/>
+                    </a:blip>
+                    <a:stretch>
+                      <a:fillRect/>
+                    </a:stretch>
+                  </pic:blipFill>
+                  <pic:spPr>
+                    <a:xfrm>
+                      <a:off x="0" y="0"/>
+                      <a:ext cx="5943600" cy="3714750"/>
+                    </a:xfrm>
+                    <a:prstGeom prst="rect">
+                      <a:avLst/>
+                    </a:prstGeom>
+                    <a:ln w="12700" cap="flat">
+                      <a:noFill/>
+                      <a:miter lim="400000"/>
+                    </a:ln>
+                    <a:effectLst/>
+                  </pic:spPr>
+                </pic:pic>
+              </a:graphicData>
+            </a:graphic>
+          </wp:anchor>
+        </w:drawing>
+      </w:r>
+    </w:p>
+    <w:p>
+      <w:pPr>
+        <w:pStyle w:val="Default"/>
+        <w:bidi w:val="0"/>
+        <w:spacing w:line="480" w:lineRule="auto"/>
+        <w:ind w:left="0" w:right="0" w:firstLine="0"/>
+        <w:jc w:val="left"/>
+        <w:rPr>
+          <w:u w:color="000000"/>
+          <w:shd w:val="clear" w:color="auto" w:fill="ffffff"/>
+          <w:rtl w:val="0"/>
+          <w:lang w:val="en-US"/>
+        </w:rPr>
+      </w:pPr>
+    </w:p>
+    <w:p>
+      <w:pPr>
+        <w:pStyle w:val="Default"/>
+        <w:bidi w:val="0"/>
+        <w:spacing w:line="480" w:lineRule="auto"/>
+        <w:ind w:left="0" w:right="0" w:firstLine="0"/>
+        <w:jc w:val="left"/>
+        <w:rPr>
+          <w:u w:color="000000"/>
+          <w:shd w:val="clear" w:color="auto" w:fill="ffffff"/>
+          <w:rtl w:val="0"/>
+          <w:lang w:val="en-US"/>
+        </w:rPr>
+      </w:pPr>
+    </w:p>
+    <w:p>
+      <w:pPr>
+        <w:pStyle w:val="Default"/>
+        <w:bidi w:val="0"/>
+        <w:spacing w:line="480" w:lineRule="auto"/>
+        <w:ind w:left="0" w:right="0" w:firstLine="0"/>
+        <w:jc w:val="left"/>
+        <w:rPr>
+          <w:u w:color="000000"/>
+          <w:shd w:val="clear" w:color="auto" w:fill="ffffff"/>
+          <w:rtl w:val="0"/>
+          <w:lang w:val="en-US"/>
+        </w:rPr>
+      </w:pPr>
+      <w:r>
+        <w:rPr>
+          <w:u w:color="000000"/>
+          <w:shd w:val="clear" w:color="auto" w:fill="ffffff"/>
+          <w:rtl w:val="0"/>
+          <w:lang w:val="en-US"/>
+        </w:rPr>
+        <w:t xml:space="preserve">20:50 </w:t>
+      </w:r>
+      <w:r>
+        <w:rPr>
+          <w:u w:color="000000"/>
+          <w:shd w:val="clear" w:color="auto" w:fill="ffffff"/>
+          <w:rtl w:val="0"/>
+          <w:lang w:val="en-US"/>
+        </w:rPr>
+        <w:t xml:space="preserve">— </w:t>
+      </w:r>
+      <w:r>
+        <w:rPr>
+          <w:u w:color="000000"/>
+          <w:shd w:val="clear" w:color="auto" w:fill="ffffff"/>
+          <w:rtl w:val="0"/>
+          <w:lang w:val="en-US"/>
+        </w:rPr>
+        <w:t>It</w:t>
+      </w:r>
+      <w:r>
+        <w:rPr>
+          <w:u w:color="000000"/>
+          <w:shd w:val="clear" w:color="auto" w:fill="ffffff"/>
+          <w:rtl w:val="0"/>
+          <w:lang w:val="en-US"/>
+        </w:rPr>
+        <w:t>’</w:t>
+      </w:r>
+      <w:r>
+        <w:rPr>
+          <w:u w:color="000000"/>
+          <w:shd w:val="clear" w:color="auto" w:fill="ffffff"/>
+          <w:rtl w:val="0"/>
+          <w:lang w:val="en-US"/>
+        </w:rPr>
+        <w:t>s been a solid day. See you again tomorrow. I</w:t>
+      </w:r>
+      <w:r>
+        <w:rPr>
+          <w:u w:color="000000"/>
+          <w:shd w:val="clear" w:color="auto" w:fill="ffffff"/>
+          <w:rtl w:val="0"/>
+          <w:lang w:val="en-US"/>
+        </w:rPr>
+        <w:t>’</w:t>
+      </w:r>
+      <w:r>
+        <w:rPr>
+          <w:u w:color="000000"/>
+          <w:shd w:val="clear" w:color="auto" w:fill="ffffff"/>
+          <w:rtl w:val="0"/>
+          <w:lang w:val="en-US"/>
+        </w:rPr>
+        <w:t>m excited to start doing this journal using markdown tomorrow!</w:t>
+      </w:r>
+    </w:p>
+    <w:p>
+      <w:pPr>
+        <w:pStyle w:val="Default"/>
+        <w:bidi w:val="0"/>
+        <w:spacing w:line="480" w:lineRule="auto"/>
+        <w:ind w:left="0" w:right="0" w:firstLine="0"/>
+        <w:jc w:val="left"/>
+        <w:rPr>
+          <w:u w:color="000000"/>
+          <w:shd w:val="clear" w:color="auto" w:fill="ffffff"/>
+          <w:rtl w:val="0"/>
+          <w:lang w:val="en-US"/>
+        </w:rPr>
+      </w:pPr>
+    </w:p>
+    <w:p>
+      <w:pPr>
+        <w:pStyle w:val="Default"/>
+        <w:bidi w:val="0"/>
+        <w:spacing w:line="480" w:lineRule="auto"/>
+        <w:ind w:left="0" w:right="0" w:firstLine="0"/>
+        <w:jc w:val="left"/>
+        <w:rPr>
           <w:b w:val="1"/>
           <w:bCs w:val="1"/>
           <w:u w:color="000000"/>
@@ -15345,25 +16883,76 @@
           <w:rtl w:val="0"/>
           <w:lang w:val="en-US"/>
         </w:rPr>
-        <w:t xml:space="preserve"> N/A</w:t>
-      </w:r>
-    </w:p>
-    <w:p>
-      <w:pPr>
-        <w:pStyle w:val="Default"/>
-        <w:bidi w:val="0"/>
-        <w:spacing w:line="480" w:lineRule="auto"/>
-        <w:ind w:left="0" w:right="0" w:firstLine="0"/>
-        <w:jc w:val="left"/>
+        <w:t xml:space="preserve"> 2 hours 54 minutes</w:t>
+      </w:r>
+      <w:r>
         <w:rPr>
           <w:b w:val="1"/>
           <w:bCs w:val="1"/>
           <w:u w:color="000000"/>
-          <w:rtl w:val="0"/>
-          <w:lang w:val="en-US"/>
-        </w:rPr>
-      </w:pPr>
-      <w:r>
+          <w:shd w:val="clear" w:color="auto" w:fill="ffffff"/>
+          <w:rtl w:val="0"/>
+          <w:lang w:val="en-US"/>
+        </w:rPr>
+        <w:drawing>
+          <wp:anchor distT="152400" distB="152400" distL="152400" distR="152400" simplePos="0" relativeHeight="251661312" behindDoc="0" locked="0" layoutInCell="1" allowOverlap="1">
+            <wp:simplePos x="0" y="0"/>
+            <wp:positionH relativeFrom="margin">
+              <wp:posOffset>-6349</wp:posOffset>
+            </wp:positionH>
+            <wp:positionV relativeFrom="page">
+              <wp:posOffset>91440</wp:posOffset>
+            </wp:positionV>
+            <wp:extent cx="5943600" cy="3962400"/>
+            <wp:effectExtent l="0" t="0" r="0" b="0"/>
+            <wp:wrapTopAndBottom distT="152400" distB="152400"/>
+            <wp:docPr id="1073741827" name="officeArt object"/>
+            <wp:cNvGraphicFramePr/>
+            <a:graphic xmlns:a="http://schemas.openxmlformats.org/drawingml/2006/main">
+              <a:graphicData uri="http://schemas.openxmlformats.org/drawingml/2006/picture">
+                <pic:pic xmlns:pic="http://schemas.openxmlformats.org/drawingml/2006/picture">
+                  <pic:nvPicPr>
+                    <pic:cNvPr id="1073741827" name="Photo on 5-14-19 at 8.50 PM.jpg"/>
+                    <pic:cNvPicPr>
+                      <a:picLocks noChangeAspect="1"/>
+                    </pic:cNvPicPr>
+                  </pic:nvPicPr>
+                  <pic:blipFill>
+                    <a:blip r:embed="rId6">
+                      <a:extLst/>
+                    </a:blip>
+                    <a:stretch>
+                      <a:fillRect/>
+                    </a:stretch>
+                  </pic:blipFill>
+                  <pic:spPr>
+                    <a:xfrm>
+                      <a:off x="0" y="0"/>
+                      <a:ext cx="5943600" cy="3962400"/>
+                    </a:xfrm>
+                    <a:prstGeom prst="rect">
+                      <a:avLst/>
+                    </a:prstGeom>
+                    <a:ln w="12700" cap="flat">
+                      <a:noFill/>
+                      <a:miter lim="400000"/>
+                    </a:ln>
+                    <a:effectLst/>
+                  </pic:spPr>
+                </pic:pic>
+              </a:graphicData>
+            </a:graphic>
+          </wp:anchor>
+        </w:drawing>
+      </w:r>
+    </w:p>
+    <w:p>
+      <w:pPr>
+        <w:pStyle w:val="Default"/>
+        <w:bidi w:val="0"/>
+        <w:spacing w:line="480" w:lineRule="auto"/>
+        <w:ind w:left="0" w:right="0" w:firstLine="0"/>
+        <w:jc w:val="left"/>
         <w:rPr>
           <w:b w:val="1"/>
           <w:bCs w:val="1"/>
@@ -15371,8 +16960,7 @@
           <w:rtl w:val="0"/>
           <w:lang w:val="en-US"/>
         </w:rPr>
-        <w:t>Total time spent coding thus far in May 2019:</w:t>
-      </w:r>
+      </w:pPr>
       <w:r>
         <w:rPr>
           <w:b w:val="1"/>
@@ -15381,20 +16969,8 @@
           <w:rtl w:val="0"/>
           <w:lang w:val="en-US"/>
         </w:rPr>
-        <w:t xml:space="preserve"> N/A</w:t>
-      </w:r>
-    </w:p>
-    <w:p>
-      <w:pPr>
-        <w:pStyle w:val="Default"/>
-        <w:bidi w:val="0"/>
-        <w:spacing w:line="480" w:lineRule="auto"/>
-        <w:ind w:left="0" w:right="0" w:firstLine="0"/>
-        <w:jc w:val="left"/>
-        <w:rPr>
-          <w:rtl w:val="0"/>
-        </w:rPr>
-      </w:pPr>
+        <w:t>Total time spent coding thus far in May 2019:</w:t>
+      </w:r>
       <w:r>
         <w:rPr>
           <w:b w:val="1"/>
@@ -15403,8 +16979,20 @@
           <w:rtl w:val="0"/>
           <w:lang w:val="en-US"/>
         </w:rPr>
-        <w:t>Total lifetime hours of coding:</w:t>
-      </w:r>
+        <w:t xml:space="preserve"> 27 hours 32 minutes</w:t>
+      </w:r>
+    </w:p>
+    <w:p>
+      <w:pPr>
+        <w:pStyle w:val="Default"/>
+        <w:bidi w:val="0"/>
+        <w:spacing w:line="480" w:lineRule="auto"/>
+        <w:ind w:left="0" w:right="0" w:firstLine="0"/>
+        <w:jc w:val="left"/>
+        <w:rPr>
+          <w:rtl w:val="0"/>
+        </w:rPr>
+      </w:pPr>
       <w:r>
         <w:rPr>
           <w:b w:val="1"/>
@@ -15413,12 +17001,22 @@
           <w:rtl w:val="0"/>
           <w:lang w:val="en-US"/>
         </w:rPr>
-        <w:t xml:space="preserve"> N/A</w:t>
+        <w:t>Total lifetime hours of coding:</w:t>
+      </w:r>
+      <w:r>
+        <w:rPr>
+          <w:b w:val="1"/>
+          <w:bCs w:val="1"/>
+          <w:u w:color="000000"/>
+          <w:rtl w:val="0"/>
+          <w:lang w:val="en-US"/>
+        </w:rPr>
+        <w:t xml:space="preserve"> 523 hours 26 minutes</w:t>
       </w:r>
     </w:p>
     <w:sectPr>
-      <w:headerReference w:type="default" r:id="rId4"/>
-      <w:footerReference w:type="default" r:id="rId5"/>
+      <w:headerReference w:type="default" r:id="rId7"/>
+      <w:footerReference w:type="default" r:id="rId8"/>
       <w:pgSz w:w="12240" w:h="15840" w:orient="portrait"/>
       <w:pgMar w:top="1440" w:right="1440" w:bottom="1440" w:left="1440" w:header="720" w:footer="864"/>
       <w:bidi w:val="0"/>

</xml_diff>